<commit_message>
Első két fejezet megírva + md-k!
</commit_message>
<xml_diff>
--- a/verziokovetes_alapok.docx
+++ b/verziokovetes_alapok.docx
@@ -280,6 +280,14 @@
           <w:i/>
         </w:rPr>
         <w:t xml:space="preserve">Verziókövetés alapok. Tárold a fájlokat egy repositoryban, vezesd a változtatásokat (commit), töltsd fel másoknak (push), frissítsd a sajátod (pull).</w:t>
+      </w:r>
+    </w:p>
+    <w:p>
+      <w:pPr>
+        <w:pStyle w:val="BodyText"/>
+      </w:pPr>
+      <w:r>
+        <w:t xml:space="preserve">A Git működését úgyis elképzelhetjük, mintha Dropboxot/OneDrive-ot/Google drive-ot használnánk annyi különbséggel, hogy itt a felhőbe való feltöltést mi indítjuk kézzel és fejlettebb eszközeink vannak a verziók kezelésére és a közös munkára.</w:t>
       </w:r>
     </w:p>
     <w:p>

</xml_diff>